<commit_message>
removed redundant files and data
also updated robot_data_readme file to account for new functions.
</commit_message>
<xml_diff>
--- a/Code/Matlab/Robot_Data/Robot_Data_Readme.docx
+++ b/Code/Matlab/Robot_Data/Robot_Data_Readme.docx
@@ -1,6 +1,6 @@
 
 <file path=word/document.xml><?xml version="1.0" encoding="utf-8"?>
-<w:document xmlns:wpc="http://schemas.microsoft.com/office/word/2010/wordprocessingCanvas" xmlns:cx="http://schemas.microsoft.com/office/drawing/2014/chartex" xmlns:cx1="http://schemas.microsoft.com/office/drawing/2015/9/8/chartex" xmlns:cx2="http://schemas.microsoft.com/office/drawing/2015/10/21/chartex" xmlns:cx3="http://schemas.microsoft.com/office/drawing/2016/5/9/chartex" xmlns:cx4="http://schemas.microsoft.com/office/drawing/2016/5/10/chartex" xmlns:cx5="http://schemas.microsoft.com/office/drawing/2016/5/11/chartex" xmlns:cx6="http://schemas.microsoft.com/office/drawing/2016/5/12/chartex" xmlns:cx7="http://schemas.microsoft.com/office/drawing/2016/5/13/chartex" xmlns:cx8="http://schemas.microsoft.com/office/drawing/2016/5/14/chartex" xmlns:mc="http://schemas.openxmlformats.org/markup-compatibility/2006" xmlns:aink="http://schemas.microsoft.com/office/drawing/2016/ink" xmlns:am3d="http://schemas.microsoft.com/office/drawing/2017/model3d" xmlns:o="urn:schemas-microsoft-com:office:office" xmlns:r="http://schemas.openxmlformats.org/officeDocument/2006/relationships" xmlns:m="http://schemas.openxmlformats.org/officeDocument/2006/math" xmlns:v="urn:schemas-microsoft-com:vml" xmlns:wp14="http://schemas.microsoft.com/office/word/2010/wordprocessingDrawing" xmlns:wp="http://schemas.openxmlformats.org/drawingml/2006/wordprocessingDrawing" xmlns:w10="urn:schemas-microsoft-com:office:word" xmlns:w="http://schemas.openxmlformats.org/wordprocessingml/2006/main" xmlns:w14="http://schemas.microsoft.com/office/word/2010/wordml" xmlns:w15="http://schemas.microsoft.com/office/word/2012/wordml" xmlns:w16cex="http://schemas.microsoft.com/office/word/2018/wordml/cex" xmlns:w16cid="http://schemas.microsoft.com/office/word/2016/wordml/cid" xmlns:w16="http://schemas.microsoft.com/office/word/2018/wordml" xmlns:w16se="http://schemas.microsoft.com/office/word/2015/wordml/symex" xmlns:wpg="http://schemas.microsoft.com/office/word/2010/wordprocessingGroup" xmlns:wpi="http://schemas.microsoft.com/office/word/2010/wordprocessingInk" xmlns:wne="http://schemas.microsoft.com/office/word/2006/wordml" xmlns:wps="http://schemas.microsoft.com/office/word/2010/wordprocessingShape" mc:Ignorable="w14 w15 w16se w16cid w16 w16cex wp14">
+<w:document xmlns:wpc="http://schemas.microsoft.com/office/word/2010/wordprocessingCanvas" xmlns:cx="http://schemas.microsoft.com/office/drawing/2014/chartex" xmlns:cx1="http://schemas.microsoft.com/office/drawing/2015/9/8/chartex" xmlns:cx2="http://schemas.microsoft.com/office/drawing/2015/10/21/chartex" xmlns:cx3="http://schemas.microsoft.com/office/drawing/2016/5/9/chartex" xmlns:cx4="http://schemas.microsoft.com/office/drawing/2016/5/10/chartex" xmlns:cx5="http://schemas.microsoft.com/office/drawing/2016/5/11/chartex" xmlns:cx6="http://schemas.microsoft.com/office/drawing/2016/5/12/chartex" xmlns:cx7="http://schemas.microsoft.com/office/drawing/2016/5/13/chartex" xmlns:cx8="http://schemas.microsoft.com/office/drawing/2016/5/14/chartex" xmlns:mc="http://schemas.openxmlformats.org/markup-compatibility/2006" xmlns:aink="http://schemas.microsoft.com/office/drawing/2016/ink" xmlns:am3d="http://schemas.microsoft.com/office/drawing/2017/model3d" xmlns:o="urn:schemas-microsoft-com:office:office" xmlns:r="http://schemas.openxmlformats.org/officeDocument/2006/relationships" xmlns:m="http://schemas.openxmlformats.org/officeDocument/2006/math" xmlns:v="urn:schemas-microsoft-com:vml" xmlns:wp14="http://schemas.microsoft.com/office/word/2010/wordprocessingDrawing" xmlns:wp="http://schemas.openxmlformats.org/drawingml/2006/wordprocessingDrawing" xmlns:w10="urn:schemas-microsoft-com:office:word" xmlns:w="http://schemas.openxmlformats.org/wordprocessingml/2006/main" xmlns:w14="http://schemas.microsoft.com/office/word/2010/wordml" xmlns:w15="http://schemas.microsoft.com/office/word/2012/wordml" xmlns:w16cex="http://schemas.microsoft.com/office/word/2018/wordml/cex" xmlns:w16cid="http://schemas.microsoft.com/office/word/2016/wordml/cid" xmlns:w16="http://schemas.microsoft.com/office/word/2018/wordml" xmlns:w16sdtdh="http://schemas.microsoft.com/office/word/2020/wordml/sdtdatahash" xmlns:w16se="http://schemas.microsoft.com/office/word/2015/wordml/symex" xmlns:wpg="http://schemas.microsoft.com/office/word/2010/wordprocessingGroup" xmlns:wpi="http://schemas.microsoft.com/office/word/2010/wordprocessingInk" xmlns:wne="http://schemas.microsoft.com/office/word/2006/wordml" xmlns:wps="http://schemas.microsoft.com/office/word/2010/wordprocessingShape" mc:Ignorable="w14 w15 w16se w16cid w16 w16cex w16sdtdh wp14">
   <w:body>
     <w:p>
       <w:pPr>
@@ -1022,6 +1022,130 @@
           <w:b/>
           <w:bCs/>
         </w:rPr>
+        <w:t>MonoPamDataPhysicalExtensor.m</w:t>
+      </w:r>
+      <w:r>
+        <w:t xml:space="preserve"> – This class was used for Lindie and Ben’s physical knee test experiment. It is the MonoPamData.m constructor, however it hard codes the length of the PAM, tendon, and </w:t>
+      </w:r>
+      <w:r>
+        <w:t>air fittings, instead of coming up with a solution on its own. Specifically used for the knee extensor.</w:t>
+      </w:r>
+    </w:p>
+    <w:p/>
+    <w:p>
+      <w:r>
+        <w:rPr>
+          <w:b/>
+          <w:bCs/>
+        </w:rPr>
+        <w:t>MonoPamDataPhysicalFlexor.m</w:t>
+      </w:r>
+      <w:r>
+        <w:t xml:space="preserve"> – This class was used for Lindie and Ben’s physical knee test experiment. It is the MonoPamData.m constructor, however it hard codes the length of the PAM, tendon, and air fittings, instead of coming up with a solution on its own. Specifically used for the knee flexor.</w:t>
+      </w:r>
+    </w:p>
+    <w:p/>
+    <w:p>
+      <w:r>
+        <w:rPr>
+          <w:b/>
+          <w:bCs/>
+        </w:rPr>
+        <w:t>RobotPamCalculation.m</w:t>
+      </w:r>
+      <w:r>
+        <w:t xml:space="preserve"> -</w:t>
+      </w:r>
+      <w:r>
+        <w:t xml:space="preserve"> </w:t>
+      </w:r>
+      <w:r>
+        <w:t>This script contains all of the locations and other variables necessary for the PAM classes to calculate. The entire script can be ran to calculate all PAM values or specific PAM properties can be copied and pasted into optimization scripts. It also includes transformation matrices for the hip and knee joint.</w:t>
+      </w:r>
+    </w:p>
+    <w:p>
+      <w:bookmarkStart w:id="0" w:name="_Hlk99733125"/>
+      <w:r>
+        <w:rPr>
+          <w:b/>
+          <w:bCs/>
+        </w:rPr>
+        <w:t>MonoPamDataP</w:t>
+      </w:r>
+      <w:r>
+        <w:rPr>
+          <w:b/>
+          <w:bCs/>
+        </w:rPr>
+        <w:t>inned</w:t>
+      </w:r>
+      <w:r>
+        <w:rPr>
+          <w:b/>
+          <w:bCs/>
+        </w:rPr>
+        <w:t>Extensor.m</w:t>
+      </w:r>
+      <w:r>
+        <w:t xml:space="preserve"> </w:t>
+      </w:r>
+      <w:bookmarkEnd w:id="0"/>
+      <w:r>
+        <w:t xml:space="preserve">– </w:t>
+      </w:r>
+      <w:r>
+        <w:t>Same as</w:t>
+      </w:r>
+      <w:r>
+        <w:t xml:space="preserve"> MonoPam</w:t>
+      </w:r>
+      <w:r>
+        <w:t>PhysicalExtensor</w:t>
+      </w:r>
+      <w:r>
+        <w:t xml:space="preserve"> constructor</w:t>
+      </w:r>
+      <w:r>
+        <w:t xml:space="preserve"> but for the pinned knee joint.</w:t>
+      </w:r>
+    </w:p>
+    <w:p/>
+    <w:p>
+      <w:r>
+        <w:rPr>
+          <w:b/>
+          <w:bCs/>
+        </w:rPr>
+        <w:t>MonoPamDataPhysicalFlexor.m</w:t>
+      </w:r>
+      <w:r>
+        <w:t xml:space="preserve"> – </w:t>
+      </w:r>
+      <w:r>
+        <w:t xml:space="preserve">Same as </w:t>
+      </w:r>
+      <w:r>
+        <w:t>MonoPamDataPinnedExtensor.m</w:t>
+      </w:r>
+      <w:r>
+        <w:t xml:space="preserve"> but for a Flexor muscle.</w:t>
+      </w:r>
+    </w:p>
+    <w:p>
+      <w:pPr>
+        <w:rPr>
+          <w:b/>
+          <w:bCs/>
+        </w:rPr>
+      </w:pPr>
+    </w:p>
+    <w:p>
+      <w:r>
+        <w:rPr>
+          <w:b/>
+          <w:bCs/>
+        </w:rPr>
+        <w:lastRenderedPageBreak/>
         <w:t>MonoPamData</w:t>
       </w:r>
       <w:r>
@@ -1029,7 +1153,7 @@
           <w:b/>
           <w:bCs/>
         </w:rPr>
-        <w:t>PhysicalExtensor</w:t>
+        <w:t>Explicit</w:t>
       </w:r>
       <w:r>
         <w:rPr>
@@ -1039,87 +1163,26 @@
         <w:t>.m</w:t>
       </w:r>
       <w:r>
-        <w:t xml:space="preserve"> – This </w:t>
-      </w:r>
-      <w:r>
-        <w:t xml:space="preserve">class was used for Lindie and Ben’s physical knee test experiment. It is the MonoPamData.m constructor, however it hard codes the length of the PAM, tendon, and </w:t>
-      </w:r>
-      <w:r>
-        <w:t>air fittings, instead of coming up with a solution on its own. Specifically used for the knee extensor.</w:t>
-      </w:r>
-    </w:p>
-    <w:p/>
-    <w:p>
-      <w:r>
-        <w:rPr>
-          <w:b/>
-          <w:bCs/>
-        </w:rPr>
-        <w:t>MonoPamData</w:t>
-      </w:r>
-      <w:r>
-        <w:rPr>
-          <w:b/>
-          <w:bCs/>
-        </w:rPr>
-        <w:t>PhysicalFlexor</w:t>
-      </w:r>
-      <w:r>
-        <w:rPr>
-          <w:b/>
-          <w:bCs/>
-        </w:rPr>
-        <w:t>.m</w:t>
-      </w:r>
-      <w:r>
-        <w:t xml:space="preserve"> – This class was used for Lindie and Ben’s physical knee test experiment. It is the MonoPamData.m constructor, however it hard codes the length of the PAM, tendon, and air fittings, instead of coming up with a solution on its own. Specifically used for the knee </w:t>
-      </w:r>
-      <w:r>
-        <w:t>flexor</w:t>
-      </w:r>
-      <w:r>
-        <w:t>.</w:t>
-      </w:r>
-    </w:p>
-    <w:p/>
-    <w:p>
-      <w:r>
-        <w:rPr>
-          <w:b/>
-          <w:bCs/>
-        </w:rPr>
-        <w:t>RobotPamCalculation.m</w:t>
-      </w:r>
-      <w:r>
-        <w:t xml:space="preserve"> -</w:t>
-      </w:r>
-      <w:r>
+        <w:rPr>
+          <w:b/>
+          <w:bCs/>
+        </w:rPr>
         <w:t xml:space="preserve"> </w:t>
       </w:r>
       <w:r>
-        <w:t xml:space="preserve">This script contains all of the locations and other variables necessary for the </w:t>
-      </w:r>
-      <w:r>
-        <w:t>PAM</w:t>
-      </w:r>
-      <w:r>
-        <w:t xml:space="preserve"> classes to calculate. The entire script can be ran to calculate all </w:t>
-      </w:r>
-      <w:r>
-        <w:t>PAM</w:t>
-      </w:r>
-      <w:r>
-        <w:t xml:space="preserve"> values or specific </w:t>
-      </w:r>
-      <w:r>
-        <w:t xml:space="preserve">PAM </w:t>
-      </w:r>
-      <w:r>
-        <w:t>properties can be copied and pasted into optimization scripts. It also includes transformation matrices for the hip and knee joint.</w:t>
-      </w:r>
-    </w:p>
-    <w:p/>
-    <w:p/>
+        <w:t>-  Will calculate everything given all the inputs:</w:t>
+      </w:r>
+    </w:p>
+    <w:p>
+      <w:r>
+        <w:t>name, location, cross, diameter, t, rest, kmax, tendon, fit, pres</w:t>
+      </w:r>
+    </w:p>
+    <w:p>
+      <w:r>
+        <w:t>If only given the first 7 inputs its will assume tendon length = 0, pressure = 620 kPa, and fitting length = 0.0254 m.</w:t>
+      </w:r>
+    </w:p>
     <w:p/>
     <w:sectPr>
       <w:pgSz w:w="12240" w:h="15840"/>
@@ -1132,7 +1195,7 @@
 </file>
 
 <file path=word/numbering.xml><?xml version="1.0" encoding="utf-8"?>
-<w:numbering xmlns:wpc="http://schemas.microsoft.com/office/word/2010/wordprocessingCanvas" xmlns:cx="http://schemas.microsoft.com/office/drawing/2014/chartex" xmlns:cx1="http://schemas.microsoft.com/office/drawing/2015/9/8/chartex" xmlns:cx2="http://schemas.microsoft.com/office/drawing/2015/10/21/chartex" xmlns:cx3="http://schemas.microsoft.com/office/drawing/2016/5/9/chartex" xmlns:cx4="http://schemas.microsoft.com/office/drawing/2016/5/10/chartex" xmlns:cx5="http://schemas.microsoft.com/office/drawing/2016/5/11/chartex" xmlns:cx6="http://schemas.microsoft.com/office/drawing/2016/5/12/chartex" xmlns:cx7="http://schemas.microsoft.com/office/drawing/2016/5/13/chartex" xmlns:cx8="http://schemas.microsoft.com/office/drawing/2016/5/14/chartex" xmlns:mc="http://schemas.openxmlformats.org/markup-compatibility/2006" xmlns:aink="http://schemas.microsoft.com/office/drawing/2016/ink" xmlns:am3d="http://schemas.microsoft.com/office/drawing/2017/model3d" xmlns:o="urn:schemas-microsoft-com:office:office" xmlns:r="http://schemas.openxmlformats.org/officeDocument/2006/relationships" xmlns:m="http://schemas.openxmlformats.org/officeDocument/2006/math" xmlns:v="urn:schemas-microsoft-com:vml" xmlns:wp14="http://schemas.microsoft.com/office/word/2010/wordprocessingDrawing" xmlns:wp="http://schemas.openxmlformats.org/drawingml/2006/wordprocessingDrawing" xmlns:w10="urn:schemas-microsoft-com:office:word" xmlns:w="http://schemas.openxmlformats.org/wordprocessingml/2006/main" xmlns:w14="http://schemas.microsoft.com/office/word/2010/wordml" xmlns:w15="http://schemas.microsoft.com/office/word/2012/wordml" xmlns:w16cex="http://schemas.microsoft.com/office/word/2018/wordml/cex" xmlns:w16cid="http://schemas.microsoft.com/office/word/2016/wordml/cid" xmlns:w16="http://schemas.microsoft.com/office/word/2018/wordml" xmlns:w16se="http://schemas.microsoft.com/office/word/2015/wordml/symex" xmlns:wpg="http://schemas.microsoft.com/office/word/2010/wordprocessingGroup" xmlns:wpi="http://schemas.microsoft.com/office/word/2010/wordprocessingInk" xmlns:wne="http://schemas.microsoft.com/office/word/2006/wordml" xmlns:wps="http://schemas.microsoft.com/office/word/2010/wordprocessingShape" mc:Ignorable="w14 w15 w16se w16cid w16 w16cex wp14">
+<w:numbering xmlns:wpc="http://schemas.microsoft.com/office/word/2010/wordprocessingCanvas" xmlns:cx="http://schemas.microsoft.com/office/drawing/2014/chartex" xmlns:cx1="http://schemas.microsoft.com/office/drawing/2015/9/8/chartex" xmlns:cx2="http://schemas.microsoft.com/office/drawing/2015/10/21/chartex" xmlns:cx3="http://schemas.microsoft.com/office/drawing/2016/5/9/chartex" xmlns:cx4="http://schemas.microsoft.com/office/drawing/2016/5/10/chartex" xmlns:cx5="http://schemas.microsoft.com/office/drawing/2016/5/11/chartex" xmlns:cx6="http://schemas.microsoft.com/office/drawing/2016/5/12/chartex" xmlns:cx7="http://schemas.microsoft.com/office/drawing/2016/5/13/chartex" xmlns:cx8="http://schemas.microsoft.com/office/drawing/2016/5/14/chartex" xmlns:mc="http://schemas.openxmlformats.org/markup-compatibility/2006" xmlns:aink="http://schemas.microsoft.com/office/drawing/2016/ink" xmlns:am3d="http://schemas.microsoft.com/office/drawing/2017/model3d" xmlns:o="urn:schemas-microsoft-com:office:office" xmlns:r="http://schemas.openxmlformats.org/officeDocument/2006/relationships" xmlns:m="http://schemas.openxmlformats.org/officeDocument/2006/math" xmlns:v="urn:schemas-microsoft-com:vml" xmlns:wp14="http://schemas.microsoft.com/office/word/2010/wordprocessingDrawing" xmlns:wp="http://schemas.openxmlformats.org/drawingml/2006/wordprocessingDrawing" xmlns:w10="urn:schemas-microsoft-com:office:word" xmlns:w="http://schemas.openxmlformats.org/wordprocessingml/2006/main" xmlns:w14="http://schemas.microsoft.com/office/word/2010/wordml" xmlns:w15="http://schemas.microsoft.com/office/word/2012/wordml" xmlns:w16cex="http://schemas.microsoft.com/office/word/2018/wordml/cex" xmlns:w16cid="http://schemas.microsoft.com/office/word/2016/wordml/cid" xmlns:w16="http://schemas.microsoft.com/office/word/2018/wordml" xmlns:w16sdtdh="http://schemas.microsoft.com/office/word/2020/wordml/sdtdatahash" xmlns:w16se="http://schemas.microsoft.com/office/word/2015/wordml/symex" xmlns:wpg="http://schemas.microsoft.com/office/word/2010/wordprocessingGroup" xmlns:wpi="http://schemas.microsoft.com/office/word/2010/wordprocessingInk" xmlns:wne="http://schemas.microsoft.com/office/word/2006/wordml" xmlns:wps="http://schemas.microsoft.com/office/word/2010/wordprocessingShape" mc:Ignorable="w14 w15 w16se w16cid w16 w16cex w16sdtdh wp14">
   <w:abstractNum w:abstractNumId="0" w15:restartNumberingAfterBreak="0">
     <w:nsid w:val="0E050DA6"/>
     <w:multiLevelType w:val="hybridMultilevel"/>
@@ -1833,7 +1896,7 @@
 </file>
 
 <file path=word/styles.xml><?xml version="1.0" encoding="utf-8"?>
-<w:styles xmlns:mc="http://schemas.openxmlformats.org/markup-compatibility/2006" xmlns:r="http://schemas.openxmlformats.org/officeDocument/2006/relationships" xmlns:w="http://schemas.openxmlformats.org/wordprocessingml/2006/main" xmlns:w14="http://schemas.microsoft.com/office/word/2010/wordml" xmlns:w15="http://schemas.microsoft.com/office/word/2012/wordml" xmlns:w16cex="http://schemas.microsoft.com/office/word/2018/wordml/cex" xmlns:w16cid="http://schemas.microsoft.com/office/word/2016/wordml/cid" xmlns:w16="http://schemas.microsoft.com/office/word/2018/wordml" xmlns:w16se="http://schemas.microsoft.com/office/word/2015/wordml/symex" mc:Ignorable="w14 w15 w16se w16cid w16 w16cex">
+<w:styles xmlns:mc="http://schemas.openxmlformats.org/markup-compatibility/2006" xmlns:r="http://schemas.openxmlformats.org/officeDocument/2006/relationships" xmlns:w="http://schemas.openxmlformats.org/wordprocessingml/2006/main" xmlns:w14="http://schemas.microsoft.com/office/word/2010/wordml" xmlns:w15="http://schemas.microsoft.com/office/word/2012/wordml" xmlns:w16cex="http://schemas.microsoft.com/office/word/2018/wordml/cex" xmlns:w16cid="http://schemas.microsoft.com/office/word/2016/wordml/cid" xmlns:w16="http://schemas.microsoft.com/office/word/2018/wordml" xmlns:w16sdtdh="http://schemas.microsoft.com/office/word/2020/wordml/sdtdatahash" xmlns:w16se="http://schemas.microsoft.com/office/word/2015/wordml/symex" mc:Ignorable="w14 w15 w16se w16cid w16 w16cex w16sdtdh">
   <w:docDefaults>
     <w:rPrDefault>
       <w:rPr>

</xml_diff>